<commit_message>
Aggiornamento della documentazione e README.md
</commit_message>
<xml_diff>
--- a/PredizioneFilm/Documentazione.docx
+++ b/PredizioneFilm/Documentazione.docx
@@ -6,18 +6,11 @@
       <w:pPr>
         <w:pStyle w:val="Titolo"/>
       </w:pPr>
-      <w:r>
-        <w:t>&lt;Titolo</w:t>
-      </w:r>
-      <w:r>
-        <w:t>:</w:t>
-      </w:r>
-      <w:r>
-        <w:t xml:space="preserve"> Template Documentazione Progetto</w:t>
-      </w:r>
-      <w:r>
-        <w:t>&gt;</w:t>
-      </w:r>
+      <w:proofErr w:type="spellStart"/>
+      <w:r>
+        <w:t>PredizioneFilm</w:t>
+      </w:r>
+      <w:proofErr w:type="spellEnd"/>
     </w:p>
     <w:p/>
     <w:p>
@@ -125,27 +118,7 @@
             <w:szCs w:val="32"/>
             <w:lang w:val="en-GB"/>
           </w:rPr>
-          <w:t>https://github.com/Ant</w:t>
-        </w:r>
-        <w:r>
-          <w:rPr>
-            <w:rStyle w:val="Collegamentoipertestuale"/>
-            <w:rFonts w:asciiTheme="majorHAnsi" w:eastAsiaTheme="majorEastAsia" w:hAnsiTheme="majorHAnsi" w:cstheme="majorBidi"/>
-            <w:sz w:val="32"/>
-            <w:szCs w:val="32"/>
-            <w:lang w:val="en-GB"/>
-          </w:rPr>
-          <w:t>o</w:t>
-        </w:r>
-        <w:r>
-          <w:rPr>
-            <w:rStyle w:val="Collegamentoipertestuale"/>
-            <w:rFonts w:asciiTheme="majorHAnsi" w:eastAsiaTheme="majorEastAsia" w:hAnsiTheme="majorHAnsi" w:cstheme="majorBidi"/>
-            <w:sz w:val="32"/>
-            <w:szCs w:val="32"/>
-            <w:lang w:val="en-GB"/>
-          </w:rPr>
-          <w:t>nelliFrancesco/ICON-24-25</w:t>
+          <w:t>https://github.com/AntonelliFrancesco/ICON-24-25</w:t>
         </w:r>
       </w:hyperlink>
     </w:p>
@@ -362,13 +335,8 @@
             <w:t>2)</w:t>
           </w:r>
           <w:r>
-            <w:t xml:space="preserve"> Rete </w:t>
+            <w:t xml:space="preserve"> Rete Bayesiana</w:t>
           </w:r>
-          <w:proofErr w:type="spellStart"/>
-          <w:r>
-            <w:t>Bayesiana</w:t>
-          </w:r>
-          <w:proofErr w:type="spellEnd"/>
           <w:r>
             <w:t>………………………………………………………………………………………………………………………………</w:t>
           </w:r>
@@ -771,23 +739,53 @@
           <w:sz w:val="24"/>
           <w:szCs w:val="24"/>
         </w:rPr>
-        <w:t xml:space="preserve"> per inferire la probabilità di successo di un film prima della sua uscita nelle sale. Il modello si basa su diverse variabili osservabili, come il punteggio </w:t>
-      </w:r>
-      <w:proofErr w:type="spellStart"/>
-      <w:r>
-        <w:rPr>
-          <w:sz w:val="24"/>
-          <w:szCs w:val="24"/>
-        </w:rPr>
-        <w:t>IMDb</w:t>
-      </w:r>
-      <w:proofErr w:type="spellEnd"/>
-      <w:r>
-        <w:rPr>
-          <w:sz w:val="24"/>
-          <w:szCs w:val="24"/>
-        </w:rPr>
-        <w:t xml:space="preserve">, la popolarità, e il budget di produzione, per determinare la probabilità che un film raggiunga il successo, sia economico che di popolarità (successo = 1). L'obiettivo principale è capire in che modo queste variabili influenzano il successo del film e come la rete </w:t>
+        <w:t xml:space="preserve"> per inferire la probabilità di successo di un film prima della sua uscita nelle sale. Il modello si basa su diverse variabili osservabili, come la popolarità, il budget di produzione</w:t>
+      </w:r>
+      <w:r>
+        <w:rPr>
+          <w:sz w:val="24"/>
+          <w:szCs w:val="24"/>
+        </w:rPr>
+        <w:t xml:space="preserve"> oppure eventuali </w:t>
+      </w:r>
+      <w:proofErr w:type="gramStart"/>
+      <w:r>
+        <w:rPr>
+          <w:sz w:val="24"/>
+          <w:szCs w:val="24"/>
+        </w:rPr>
+        <w:t>nomination</w:t>
+      </w:r>
+      <w:proofErr w:type="gramEnd"/>
+      <w:r>
+        <w:rPr>
+          <w:sz w:val="24"/>
+          <w:szCs w:val="24"/>
+        </w:rPr>
+        <w:t xml:space="preserve"> ai premi </w:t>
+      </w:r>
+      <w:proofErr w:type="gramStart"/>
+      <w:r>
+        <w:rPr>
+          <w:sz w:val="24"/>
+          <w:szCs w:val="24"/>
+        </w:rPr>
+        <w:t xml:space="preserve">cinematografici </w:t>
+      </w:r>
+      <w:r>
+        <w:rPr>
+          <w:sz w:val="24"/>
+          <w:szCs w:val="24"/>
+        </w:rPr>
+        <w:t xml:space="preserve"> per</w:t>
+      </w:r>
+      <w:proofErr w:type="gramEnd"/>
+      <w:r>
+        <w:rPr>
+          <w:sz w:val="24"/>
+          <w:szCs w:val="24"/>
+        </w:rPr>
+        <w:t xml:space="preserve"> determinare la probabilità che un film raggiunga il successo, sia economico che di popolarità (successo = 1). L'obiettivo principale è capire in che modo queste variabili influenzano il successo del film e come la rete </w:t>
       </w:r>
       <w:proofErr w:type="spellStart"/>
       <w:r>
@@ -1967,7 +1965,321 @@
           <w:sz w:val="24"/>
           <w:szCs w:val="24"/>
         </w:rPr>
-        <w:t>Per ottenere il dataset finale, i due set di dati sono stati uniti sulla base della chiave comune, ovvero il titolo del film, in modo tale da poter combinare le varie informazioni provenienti dalle diverse fonti e stabilire il successo di un film sulla base di alcuni criteri. Dopo aver unito i dataset, è stato necessario effettuare una serie di trasformazioni per preparare i dati per la modellazione.</w:t>
+        <w:t xml:space="preserve">Per ottenere il dataset finale da utilizzare nel modello, è stato necessario unire due set di dati provenienti da fonti diverse. La chiave comune tra i due dataset era il </w:t>
+      </w:r>
+      <w:r>
+        <w:rPr>
+          <w:b/>
+          <w:bCs/>
+          <w:sz w:val="24"/>
+          <w:szCs w:val="24"/>
+        </w:rPr>
+        <w:t>titolo del film</w:t>
+      </w:r>
+      <w:r>
+        <w:rPr>
+          <w:sz w:val="24"/>
+          <w:szCs w:val="24"/>
+        </w:rPr>
+        <w:t xml:space="preserve">, che è stato utilizzato per combinare le informazioni relative ai film, come il budget, il box office e le </w:t>
+      </w:r>
+      <w:proofErr w:type="gramStart"/>
+      <w:r>
+        <w:rPr>
+          <w:sz w:val="24"/>
+          <w:szCs w:val="24"/>
+        </w:rPr>
+        <w:t>nomination</w:t>
+      </w:r>
+      <w:proofErr w:type="gramEnd"/>
+      <w:r>
+        <w:rPr>
+          <w:sz w:val="24"/>
+          <w:szCs w:val="24"/>
+        </w:rPr>
+        <w:t xml:space="preserve">, con i dati più generali, come la popolarità e il punteggio </w:t>
+      </w:r>
+      <w:proofErr w:type="spellStart"/>
+      <w:r>
+        <w:rPr>
+          <w:sz w:val="24"/>
+          <w:szCs w:val="24"/>
+        </w:rPr>
+        <w:t>IMDb</w:t>
+      </w:r>
+      <w:proofErr w:type="spellEnd"/>
+      <w:r>
+        <w:rPr>
+          <w:sz w:val="24"/>
+          <w:szCs w:val="24"/>
+        </w:rPr>
+        <w:t>. L’unione di queste informazioni ha consentito di disporre di un set di dati completo, utile per costruire e allenare il modello predittivo del successo cinematografico.</w:t>
+      </w:r>
+    </w:p>
+    <w:p>
+      <w:pPr>
+        <w:rPr>
+          <w:sz w:val="24"/>
+          <w:szCs w:val="24"/>
+        </w:rPr>
+      </w:pPr>
+      <w:r>
+        <w:rPr>
+          <w:sz w:val="24"/>
+          <w:szCs w:val="24"/>
+        </w:rPr>
+        <w:t xml:space="preserve">Il processo di unione è stato effettuato utilizzando la funzione merge di </w:t>
+      </w:r>
+      <w:proofErr w:type="spellStart"/>
+      <w:r>
+        <w:rPr>
+          <w:b/>
+          <w:bCs/>
+          <w:sz w:val="24"/>
+          <w:szCs w:val="24"/>
+        </w:rPr>
+        <w:t>pandas</w:t>
+      </w:r>
+      <w:proofErr w:type="spellEnd"/>
+      <w:r>
+        <w:rPr>
+          <w:sz w:val="24"/>
+          <w:szCs w:val="24"/>
+        </w:rPr>
+        <w:t xml:space="preserve">, che ha combinato i due </w:t>
+      </w:r>
+      <w:proofErr w:type="spellStart"/>
+      <w:r>
+        <w:rPr>
+          <w:sz w:val="24"/>
+          <w:szCs w:val="24"/>
+        </w:rPr>
+        <w:t>DataFrame</w:t>
+      </w:r>
+      <w:proofErr w:type="spellEnd"/>
+      <w:r>
+        <w:rPr>
+          <w:sz w:val="24"/>
+          <w:szCs w:val="24"/>
+        </w:rPr>
+        <w:t xml:space="preserve"> in base alla colonna del titolo del film. Il codice utilizzato per eseguire l'operazione di merge è stato il seguente:</w:t>
+      </w:r>
+    </w:p>
+    <w:p>
+      <w:pPr>
+        <w:rPr>
+          <w:b/>
+          <w:bCs/>
+          <w:sz w:val="24"/>
+          <w:szCs w:val="24"/>
+          <w:lang w:val="en-GB"/>
+        </w:rPr>
+      </w:pPr>
+      <w:proofErr w:type="spellStart"/>
+      <w:r>
+        <w:rPr>
+          <w:b/>
+          <w:bCs/>
+          <w:sz w:val="24"/>
+          <w:szCs w:val="24"/>
+          <w:lang w:val="en-GB"/>
+        </w:rPr>
+        <w:t>df_merged</w:t>
+      </w:r>
+      <w:proofErr w:type="spellEnd"/>
+      <w:r>
+        <w:rPr>
+          <w:b/>
+          <w:bCs/>
+          <w:sz w:val="24"/>
+          <w:szCs w:val="24"/>
+          <w:lang w:val="en-GB"/>
+        </w:rPr>
+        <w:t xml:space="preserve"> = </w:t>
+      </w:r>
+      <w:proofErr w:type="spellStart"/>
+      <w:proofErr w:type="gramStart"/>
+      <w:r>
+        <w:rPr>
+          <w:b/>
+          <w:bCs/>
+          <w:sz w:val="24"/>
+          <w:szCs w:val="24"/>
+          <w:lang w:val="en-GB"/>
+        </w:rPr>
+        <w:t>pd.merge</w:t>
+      </w:r>
+      <w:proofErr w:type="spellEnd"/>
+      <w:proofErr w:type="gramEnd"/>
+      <w:r>
+        <w:rPr>
+          <w:b/>
+          <w:bCs/>
+          <w:sz w:val="24"/>
+          <w:szCs w:val="24"/>
+          <w:lang w:val="en-GB"/>
+        </w:rPr>
+        <w:t xml:space="preserve">(df1, df2, how='inner', </w:t>
+      </w:r>
+      <w:proofErr w:type="spellStart"/>
+      <w:r>
+        <w:rPr>
+          <w:b/>
+          <w:bCs/>
+          <w:sz w:val="24"/>
+          <w:szCs w:val="24"/>
+          <w:lang w:val="en-GB"/>
+        </w:rPr>
+        <w:t>left_on</w:t>
+      </w:r>
+      <w:proofErr w:type="spellEnd"/>
+      <w:r>
+        <w:rPr>
+          <w:b/>
+          <w:bCs/>
+          <w:sz w:val="24"/>
+          <w:szCs w:val="24"/>
+          <w:lang w:val="en-GB"/>
+        </w:rPr>
+        <w:t>='</w:t>
+      </w:r>
+      <w:proofErr w:type="spellStart"/>
+      <w:r>
+        <w:rPr>
+          <w:b/>
+          <w:bCs/>
+          <w:sz w:val="24"/>
+          <w:szCs w:val="24"/>
+          <w:lang w:val="en-GB"/>
+        </w:rPr>
+        <w:t>original_title</w:t>
+      </w:r>
+      <w:proofErr w:type="spellEnd"/>
+      <w:r>
+        <w:rPr>
+          <w:b/>
+          <w:bCs/>
+          <w:sz w:val="24"/>
+          <w:szCs w:val="24"/>
+          <w:lang w:val="en-GB"/>
+        </w:rPr>
+        <w:t xml:space="preserve">', </w:t>
+      </w:r>
+      <w:proofErr w:type="spellStart"/>
+      <w:r>
+        <w:rPr>
+          <w:b/>
+          <w:bCs/>
+          <w:sz w:val="24"/>
+          <w:szCs w:val="24"/>
+          <w:lang w:val="en-GB"/>
+        </w:rPr>
+        <w:t>right_on</w:t>
+      </w:r>
+      <w:proofErr w:type="spellEnd"/>
+      <w:r>
+        <w:rPr>
+          <w:b/>
+          <w:bCs/>
+          <w:sz w:val="24"/>
+          <w:szCs w:val="24"/>
+          <w:lang w:val="en-GB"/>
+        </w:rPr>
+        <w:t>='Movie')</w:t>
+      </w:r>
+    </w:p>
+    <w:p>
+      <w:pPr>
+        <w:rPr>
+          <w:sz w:val="24"/>
+          <w:szCs w:val="24"/>
+        </w:rPr>
+      </w:pPr>
+      <w:r>
+        <w:rPr>
+          <w:sz w:val="24"/>
+          <w:szCs w:val="24"/>
+        </w:rPr>
+        <w:t xml:space="preserve">In questo caso, la funzione merge è stata impostata con l'argomento </w:t>
+      </w:r>
+      <w:proofErr w:type="spellStart"/>
+      <w:r>
+        <w:rPr>
+          <w:sz w:val="24"/>
+          <w:szCs w:val="24"/>
+        </w:rPr>
+        <w:t>how</w:t>
+      </w:r>
+      <w:proofErr w:type="spellEnd"/>
+      <w:r>
+        <w:rPr>
+          <w:sz w:val="24"/>
+          <w:szCs w:val="24"/>
+        </w:rPr>
+        <w:t>='</w:t>
+      </w:r>
+      <w:proofErr w:type="spellStart"/>
+      <w:r>
+        <w:rPr>
+          <w:sz w:val="24"/>
+          <w:szCs w:val="24"/>
+        </w:rPr>
+        <w:t>inner</w:t>
+      </w:r>
+      <w:proofErr w:type="spellEnd"/>
+      <w:r>
+        <w:rPr>
+          <w:sz w:val="24"/>
+          <w:szCs w:val="24"/>
+        </w:rPr>
+        <w:t xml:space="preserve">', che ha garantito che solo i film presenti in entrambi i dataset venissero mantenuti nel dataset finale. L'uso di una </w:t>
+      </w:r>
+      <w:r>
+        <w:rPr>
+          <w:b/>
+          <w:bCs/>
+          <w:sz w:val="24"/>
+          <w:szCs w:val="24"/>
+        </w:rPr>
+        <w:t>join interna</w:t>
+      </w:r>
+      <w:r>
+        <w:rPr>
+          <w:sz w:val="24"/>
+          <w:szCs w:val="24"/>
+        </w:rPr>
+        <w:t xml:space="preserve"> assicura che vengano eliminati i film per i quali non c'era una corrispondenza tra i due set di dati, riducendo quindi la possibilità di inserire dati incompleti o incongruenti.</w:t>
+      </w:r>
+    </w:p>
+    <w:p>
+      <w:pPr>
+        <w:rPr>
+          <w:sz w:val="24"/>
+          <w:szCs w:val="24"/>
+        </w:rPr>
+      </w:pPr>
+      <w:r>
+        <w:rPr>
+          <w:sz w:val="24"/>
+          <w:szCs w:val="24"/>
+        </w:rPr>
+        <w:t xml:space="preserve">Una volta uniti i dataset, sono state eseguite altre trasformazioni per preparare i dati per la modellazione, come la discretizzazione delle variabili e la creazione di nuove caratteristiche, che sono state poi utilizzate per addestrare il modello di rete </w:t>
+      </w:r>
+      <w:proofErr w:type="spellStart"/>
+      <w:r>
+        <w:rPr>
+          <w:sz w:val="24"/>
+          <w:szCs w:val="24"/>
+        </w:rPr>
+        <w:t>bayesiana</w:t>
+      </w:r>
+      <w:proofErr w:type="spellEnd"/>
+      <w:r>
+        <w:rPr>
+          <w:sz w:val="24"/>
+          <w:szCs w:val="24"/>
+        </w:rPr>
+        <w:t>.</w:t>
       </w:r>
     </w:p>
     <w:p>
@@ -2031,7 +2343,15 @@
           <w:sz w:val="24"/>
           <w:szCs w:val="24"/>
         </w:rPr>
-        <w:t xml:space="preserve">gni genere di film è stato trasformato in una colonna binaria (0 o 1) che indica se un determinato genere è presente nel film. Questo è stato ottenuto utilizzando una tecnica di one-hot </w:t>
+        <w:t xml:space="preserve">gni genere </w:t>
+      </w:r>
+      <w:r>
+        <w:rPr>
+          <w:sz w:val="24"/>
+          <w:szCs w:val="24"/>
+        </w:rPr>
+        <w:lastRenderedPageBreak/>
+        <w:t xml:space="preserve">di film è stato trasformato in una colonna binaria (0 o 1) che indica se un determinato genere è presente nel film. Questo è stato ottenuto utilizzando una tecnica di one-hot </w:t>
       </w:r>
       <w:proofErr w:type="spellStart"/>
       <w:r>
@@ -2174,17 +2494,8 @@
           <w:sz w:val="24"/>
           <w:szCs w:val="24"/>
         </w:rPr>
-        <w:lastRenderedPageBreak/>
         <w:t>Questa feature misura il ritorno economico di un film rispetto alla sua spesa iniziale e serve come un indicatore importante del suo successo commerciale.</w:t>
       </w:r>
-    </w:p>
-    <w:p>
-      <w:pPr>
-        <w:rPr>
-          <w:sz w:val="24"/>
-          <w:szCs w:val="24"/>
-        </w:rPr>
-      </w:pPr>
     </w:p>
     <w:p>
       <w:pPr>
@@ -3795,13 +4106,6 @@
       </w:pPr>
       <w:r>
         <w:rPr>
-          <w:sz w:val="24"/>
-          <w:szCs w:val="24"/>
-        </w:rPr>
-        <w:br/>
-      </w:r>
-      <w:r>
-        <w:rPr>
           <w:b/>
           <w:bCs/>
           <w:sz w:val="24"/>
@@ -3838,23 +4142,99 @@
           <w:sz w:val="24"/>
           <w:szCs w:val="24"/>
         </w:rPr>
-        <w:t xml:space="preserve"> consente di effettuare inferenze per stimare la probabilità di successo di un film in base a specifici scenari. Ad esempio, fissando tutte le variabili a valori massimi, il modello restituisce una probabilità condizionata di successo pari a circa </w:t>
-      </w:r>
-      <w:r>
-        <w:rPr>
-          <w:b/>
-          <w:bCs/>
-          <w:sz w:val="24"/>
-          <w:szCs w:val="24"/>
-        </w:rPr>
-        <w:t>82%</w:t>
-      </w:r>
-      <w:r>
-        <w:rPr>
-          <w:sz w:val="24"/>
-          <w:szCs w:val="24"/>
-        </w:rPr>
-        <w:t xml:space="preserve">. Questo valore, pur non essendo </w:t>
+        <w:t xml:space="preserve"> consente di effettuare inferenze per stimare la probabilità di successo di un film in base a specifici scenari. Un esempio pratico di questa capacità di inferenza è la funzione </w:t>
+      </w:r>
+      <w:proofErr w:type="spellStart"/>
+      <w:r>
+        <w:rPr>
+          <w:b/>
+          <w:bCs/>
+          <w:sz w:val="24"/>
+          <w:szCs w:val="24"/>
+        </w:rPr>
+        <w:t>predici_</w:t>
+      </w:r>
+      <w:proofErr w:type="gramStart"/>
+      <w:r>
+        <w:rPr>
+          <w:b/>
+          <w:bCs/>
+          <w:sz w:val="24"/>
+          <w:szCs w:val="24"/>
+        </w:rPr>
+        <w:t>successo</w:t>
+      </w:r>
+      <w:proofErr w:type="spellEnd"/>
+      <w:r>
+        <w:rPr>
+          <w:b/>
+          <w:bCs/>
+          <w:sz w:val="24"/>
+          <w:szCs w:val="24"/>
+        </w:rPr>
+        <w:t>(</w:t>
+      </w:r>
+      <w:proofErr w:type="gramEnd"/>
+      <w:r>
+        <w:rPr>
+          <w:b/>
+          <w:bCs/>
+          <w:sz w:val="24"/>
+          <w:szCs w:val="24"/>
+        </w:rPr>
+        <w:t>)</w:t>
+      </w:r>
+      <w:r>
+        <w:rPr>
+          <w:sz w:val="24"/>
+          <w:szCs w:val="24"/>
+        </w:rPr>
+        <w:t xml:space="preserve">, che simula un esempio casuale di film utilizzando la funzione </w:t>
+      </w:r>
+      <w:proofErr w:type="gramStart"/>
+      <w:r>
+        <w:rPr>
+          <w:b/>
+          <w:bCs/>
+          <w:sz w:val="24"/>
+          <w:szCs w:val="24"/>
+        </w:rPr>
+        <w:t>simulate(</w:t>
+      </w:r>
+      <w:proofErr w:type="gramEnd"/>
+      <w:r>
+        <w:rPr>
+          <w:b/>
+          <w:bCs/>
+          <w:sz w:val="24"/>
+          <w:szCs w:val="24"/>
+        </w:rPr>
+        <w:t>)</w:t>
+      </w:r>
+      <w:r>
+        <w:rPr>
+          <w:sz w:val="24"/>
+          <w:szCs w:val="24"/>
+        </w:rPr>
+        <w:t xml:space="preserve"> dalla libreria </w:t>
+      </w:r>
+      <w:proofErr w:type="spellStart"/>
+      <w:r>
+        <w:rPr>
+          <w:b/>
+          <w:bCs/>
+          <w:sz w:val="24"/>
+          <w:szCs w:val="24"/>
+        </w:rPr>
+        <w:t>pgmpy</w:t>
+      </w:r>
+      <w:proofErr w:type="spellEnd"/>
+      <w:r>
+        <w:rPr>
+          <w:sz w:val="24"/>
+          <w:szCs w:val="24"/>
+        </w:rPr>
+        <w:t xml:space="preserve">, che consente di generare un insieme casuale di variabili (come budget, popolarità, ecc.). Le variabili vengono quindi discretizzate e utilizzate per calcolare la probabilità di </w:t>
       </w:r>
       <w:r>
         <w:rPr>
@@ -3862,22 +4242,99 @@
           <w:szCs w:val="24"/>
         </w:rPr>
         <w:lastRenderedPageBreak/>
-        <w:t>assoluto, riflette un comportamento realistico: anche in condizioni ottimali, il successo non è garantito, ma altamente probabile.</w:t>
-      </w:r>
-    </w:p>
-    <w:p>
-      <w:pPr>
-        <w:rPr>
-          <w:sz w:val="24"/>
-          <w:szCs w:val="24"/>
-        </w:rPr>
-      </w:pPr>
-      <w:r>
-        <w:rPr>
-          <w:sz w:val="24"/>
-          <w:szCs w:val="24"/>
-        </w:rPr>
-        <w:t>L’inferenza permette inoltre di analizzare l’effetto marginale di ciascuna variabile, osservando come la probabilità di successo varia al variare di un singolo fattore, mantenendo gli altri costanti. Questo approccio rende il modello interpretabile e utile per generare scenari, supportare decisioni e comunicare in modo chiaro i risultati ottenuti. È stata inoltre implementata una funzione dedicata che, a partire da un esempio generato casualmente, assegnando alle variabili della rete valori già discretizzati, calcola automaticamente la probabilità di successo del film. Questo strumento consente di esplorare rapidamente combinazioni plausibili, testare la sensibilità del modello e ottenere una panoramica più ampia del comportamento probabilistico della rete.</w:t>
+        <w:t xml:space="preserve">successo. Ad esempio, se tutte le variabili vengono impostate ai loro valori massimi, il modello restituisce una probabilità condizionata di successo pari a circa l'80%. Sebbene questa cifra non rappresenti una certezza assoluta, essa fornisce una stima molto realistica: anche in condizioni ottimali, il successo non è mai garantito, ma è certamente molto </w:t>
+      </w:r>
+      <w:r>
+        <w:rPr>
+          <w:sz w:val="24"/>
+          <w:szCs w:val="24"/>
+        </w:rPr>
+        <w:t>probabile. Inoltre</w:t>
+      </w:r>
+      <w:r>
+        <w:rPr>
+          <w:sz w:val="24"/>
+          <w:szCs w:val="24"/>
+        </w:rPr>
+        <w:t xml:space="preserve">, l’inferenza permette di esplorare l’effetto marginale di ciascuna variabile, osservando come la probabilità di successo vari al variare di un singolo fattore, mantenendo gli altri costanti. La funzione </w:t>
+      </w:r>
+      <w:proofErr w:type="spellStart"/>
+      <w:r>
+        <w:rPr>
+          <w:b/>
+          <w:bCs/>
+          <w:sz w:val="24"/>
+          <w:szCs w:val="24"/>
+        </w:rPr>
+        <w:t>prob_successo_per_</w:t>
+      </w:r>
+      <w:proofErr w:type="gramStart"/>
+      <w:r>
+        <w:rPr>
+          <w:b/>
+          <w:bCs/>
+          <w:sz w:val="24"/>
+          <w:szCs w:val="24"/>
+        </w:rPr>
+        <w:t>variabile</w:t>
+      </w:r>
+      <w:proofErr w:type="spellEnd"/>
+      <w:r>
+        <w:rPr>
+          <w:b/>
+          <w:bCs/>
+          <w:sz w:val="24"/>
+          <w:szCs w:val="24"/>
+        </w:rPr>
+        <w:t>(</w:t>
+      </w:r>
+      <w:proofErr w:type="gramEnd"/>
+      <w:r>
+        <w:rPr>
+          <w:b/>
+          <w:bCs/>
+          <w:sz w:val="24"/>
+          <w:szCs w:val="24"/>
+        </w:rPr>
+        <w:t>)</w:t>
+      </w:r>
+      <w:r>
+        <w:rPr>
+          <w:sz w:val="24"/>
+          <w:szCs w:val="24"/>
+        </w:rPr>
+        <w:t xml:space="preserve"> è progettata per eseguire questa analisi in modo preciso, consentendo di studiare come cambiamenti in una variabile, come il budget o la popolarità, influenzino la probabilità che un film abbia successo. Ad esempio, fissando tutte le altre variabili, la funzione esamina la probabilità di successo del film per diversi valori di una singola variabile, restituendo un quadro dettagliato dell’impatto di ciascun fattore.</w:t>
+      </w:r>
+    </w:p>
+    <w:p>
+      <w:pPr>
+        <w:rPr>
+          <w:sz w:val="24"/>
+          <w:szCs w:val="24"/>
+        </w:rPr>
+      </w:pPr>
+      <w:r>
+        <w:rPr>
+          <w:sz w:val="24"/>
+          <w:szCs w:val="24"/>
+        </w:rPr>
+        <w:t xml:space="preserve">Questo approccio rende il modello interpretabile e utile non solo per generare scenari ipotetici, ma anche per supportare decisioni strategiche. L’implementazione di queste funzioni rende la rete </w:t>
+      </w:r>
+      <w:proofErr w:type="spellStart"/>
+      <w:r>
+        <w:rPr>
+          <w:sz w:val="24"/>
+          <w:szCs w:val="24"/>
+        </w:rPr>
+        <w:t>bayesiana</w:t>
+      </w:r>
+      <w:proofErr w:type="spellEnd"/>
+      <w:r>
+        <w:rPr>
+          <w:sz w:val="24"/>
+          <w:szCs w:val="24"/>
+        </w:rPr>
+        <w:t xml:space="preserve"> un potente strumento per esplorare rapidamente combinazioni plausibili di variabili e testare la sensibilità del modello a cambiamenti in fattori chiave. Inoltre, esse forniscono una panoramica più ampia del comportamento probabilistico del modello, rendendo il progetto più dinamico e interattivo per l’analisi predittiva del successo di un film.</w:t>
       </w:r>
     </w:p>
     <w:p>
@@ -4306,6 +4763,7 @@
           <w:sz w:val="24"/>
           <w:szCs w:val="24"/>
         </w:rPr>
+        <w:lastRenderedPageBreak/>
         <w:t>Valutazioni</w:t>
       </w:r>
     </w:p>
@@ -4415,7 +4873,6 @@
           <w:sz w:val="24"/>
           <w:szCs w:val="24"/>
         </w:rPr>
-        <w:lastRenderedPageBreak/>
         <w:t xml:space="preserve">Inizialmente si è scelto di discretizzare le variabili numeriche utilizzando </w:t>
       </w:r>
       <w:proofErr w:type="spellStart"/>
@@ -4911,6 +5368,7 @@
         <w:t xml:space="preserve"> bin, così da aumentare la granularità della classificazione e intercettare meglio le sfumature di performance, in particolare nei casi borderline. L’obiettivo è migliorare la sensibilità verso i successi senza compromettere la precisione complessiva.</w:t>
       </w:r>
     </w:p>
+    <w:p/>
     <w:p/>
     <w:p/>
     <w:p/>
@@ -4943,6 +5401,7 @@
                 <w:b/>
                 <w:bCs/>
               </w:rPr>
+              <w:lastRenderedPageBreak/>
               <w:t>Metrica</w:t>
             </w:r>
           </w:p>
@@ -5263,7 +5722,6 @@
           <w:sz w:val="24"/>
           <w:szCs w:val="24"/>
         </w:rPr>
-        <w:lastRenderedPageBreak/>
         <w:t xml:space="preserve">Il passaggio da 3 a 4 bin ha prodotto un miglioramento netto in tutte le metriche. L’errore di training e di test si riduce di circa il 10%, senza alcun segnale di </w:t>
       </w:r>
       <w:proofErr w:type="spellStart"/>
@@ -5325,17 +5783,11 @@
     <w:p/>
     <w:p/>
     <w:p/>
-    <w:p/>
-    <w:p/>
-    <w:p/>
-    <w:p/>
-    <w:p/>
     <w:p>
       <w:pPr>
         <w:pStyle w:val="Titolo1"/>
       </w:pPr>
       <w:r>
-        <w:lastRenderedPageBreak/>
         <w:t>3) Apprendimento supervisionato</w:t>
       </w:r>
     </w:p>
@@ -5830,8 +6282,6 @@
       <w:proofErr w:type="spellStart"/>
       <w:r>
         <w:rPr>
-          <w:b/>
-          <w:bCs/>
           <w:sz w:val="24"/>
           <w:szCs w:val="24"/>
         </w:rPr>
@@ -5840,8 +6290,6 @@
       <w:proofErr w:type="spellEnd"/>
       <w:r>
         <w:rPr>
-          <w:b/>
-          <w:bCs/>
           <w:sz w:val="24"/>
           <w:szCs w:val="24"/>
         </w:rPr>
@@ -5850,8 +6298,6 @@
       <w:proofErr w:type="spellStart"/>
       <w:r>
         <w:rPr>
-          <w:b/>
-          <w:bCs/>
           <w:sz w:val="24"/>
           <w:szCs w:val="24"/>
         </w:rPr>
@@ -5868,8 +6314,6 @@
       <w:proofErr w:type="spellStart"/>
       <w:r>
         <w:rPr>
-          <w:b/>
-          <w:bCs/>
           <w:sz w:val="24"/>
           <w:szCs w:val="24"/>
         </w:rPr>
@@ -5878,8 +6322,6 @@
       <w:proofErr w:type="spellEnd"/>
       <w:r>
         <w:rPr>
-          <w:b/>
-          <w:bCs/>
           <w:sz w:val="24"/>
           <w:szCs w:val="24"/>
         </w:rPr>
@@ -5888,8 +6330,6 @@
       <w:proofErr w:type="spellStart"/>
       <w:r>
         <w:rPr>
-          <w:b/>
-          <w:bCs/>
           <w:sz w:val="24"/>
           <w:szCs w:val="24"/>
         </w:rPr>
@@ -5898,27 +6338,14 @@
       <w:proofErr w:type="spellEnd"/>
       <w:r>
         <w:rPr>
-          <w:b/>
-          <w:bCs/>
-          <w:sz w:val="24"/>
-          <w:szCs w:val="24"/>
-        </w:rPr>
-        <w:t xml:space="preserve"> K</w:t>
-      </w:r>
-      <w:r>
-        <w:rPr>
-          <w:b/>
-          <w:bCs/>
-          <w:sz w:val="24"/>
-          <w:szCs w:val="24"/>
-        </w:rPr>
-        <w:noBreakHyphen/>
-      </w:r>
-      <w:proofErr w:type="spellStart"/>
-      <w:r>
-        <w:rPr>
-          <w:b/>
-          <w:bCs/>
+          <w:sz w:val="24"/>
+          <w:szCs w:val="24"/>
+        </w:rPr>
+        <w:t xml:space="preserve"> K </w:t>
+      </w:r>
+      <w:proofErr w:type="spellStart"/>
+      <w:r>
+        <w:rPr>
           <w:sz w:val="24"/>
           <w:szCs w:val="24"/>
         </w:rPr>
@@ -5927,27 +6354,14 @@
       <w:proofErr w:type="spellEnd"/>
       <w:r>
         <w:rPr>
-          <w:b/>
-          <w:bCs/>
-          <w:sz w:val="24"/>
-          <w:szCs w:val="24"/>
-        </w:rPr>
-        <w:t xml:space="preserve"> Cross</w:t>
-      </w:r>
-      <w:r>
-        <w:rPr>
-          <w:b/>
-          <w:bCs/>
-          <w:sz w:val="24"/>
-          <w:szCs w:val="24"/>
-        </w:rPr>
-        <w:noBreakHyphen/>
-      </w:r>
-      <w:proofErr w:type="spellStart"/>
-      <w:r>
-        <w:rPr>
-          <w:b/>
-          <w:bCs/>
+          <w:sz w:val="24"/>
+          <w:szCs w:val="24"/>
+        </w:rPr>
+        <w:t xml:space="preserve"> Cross </w:t>
+      </w:r>
+      <w:proofErr w:type="spellStart"/>
+      <w:r>
+        <w:rPr>
           <w:sz w:val="24"/>
           <w:szCs w:val="24"/>
         </w:rPr>
@@ -6071,14 +6485,7 @@
           <w:sz w:val="24"/>
           <w:szCs w:val="24"/>
         </w:rPr>
-        <w:t xml:space="preserve"> che ha ottenuto il valore medio più alto della metrica selezionata. Con tali parametri, il modello viene quindi riaddestrato sull’intero training set e valutato nuovamente in cross</w:t>
-      </w:r>
-      <w:r>
-        <w:rPr>
-          <w:sz w:val="24"/>
-          <w:szCs w:val="24"/>
-        </w:rPr>
-        <w:noBreakHyphen/>
+        <w:t xml:space="preserve"> che ha ottenuto il valore medio più alto della metrica selezionata. Con tali parametri, il modello viene quindi riaddestrato sull’intero training set e valutato nuovamente in cross </w:t>
       </w:r>
       <w:proofErr w:type="spellStart"/>
       <w:r>
@@ -6109,33 +6516,7 @@
           <w:sz w:val="24"/>
           <w:szCs w:val="24"/>
         </w:rPr>
-        <w:t>La metrica di ottimizzazione adottata è stata l’</w:t>
-      </w:r>
-      <w:r>
-        <w:rPr>
-          <w:b/>
-          <w:bCs/>
-          <w:sz w:val="24"/>
-          <w:szCs w:val="24"/>
-        </w:rPr>
-        <w:t>F1</w:t>
-      </w:r>
-      <w:r>
-        <w:rPr>
-          <w:b/>
-          <w:bCs/>
-          <w:sz w:val="24"/>
-          <w:szCs w:val="24"/>
-        </w:rPr>
-        <w:noBreakHyphen/>
-        <w:t>score</w:t>
-      </w:r>
-      <w:r>
-        <w:rPr>
-          <w:sz w:val="24"/>
-          <w:szCs w:val="24"/>
-        </w:rPr>
-        <w:t xml:space="preserve"> nella sua forma standard, coerente con quella impiegata nella valutazione del classificatore Naïve </w:t>
+        <w:t xml:space="preserve">La metrica di ottimizzazione adottata è stata l’F1 score nella sua forma standard, coerente con quella impiegata nella valutazione del classificatore Naïve </w:t>
       </w:r>
       <w:proofErr w:type="spellStart"/>
       <w:r>
@@ -6182,15 +6563,7 @@
           <w:sz w:val="24"/>
           <w:szCs w:val="24"/>
         </w:rPr>
-        <w:t>La scelta di ottimizzare per F1</w:t>
-      </w:r>
-      <w:r>
-        <w:rPr>
-          <w:sz w:val="24"/>
-          <w:szCs w:val="24"/>
-        </w:rPr>
-        <w:noBreakHyphen/>
-        <w:t xml:space="preserve">score, anziché per la sola </w:t>
+        <w:t xml:space="preserve">La scelta di ottimizzare per F1 score, anziché per la sola </w:t>
       </w:r>
       <w:proofErr w:type="spellStart"/>
       <w:r>
@@ -6206,7 +6579,7 @@
           <w:sz w:val="24"/>
           <w:szCs w:val="24"/>
         </w:rPr>
-        <w:t>, è stata dettata dalla distribuzione non perfettamente bilanciata delle classi (la classe positiva rappresenta circa il 28% del dataset). In tali condizioni, l’</w:t>
+        <w:t>, è stata dettata dalla distribuzione non perfettamente bilanciata delle classi (la classe positiva rappresenta circa il 28% del dataset). In tali condizioni, l'</w:t>
       </w:r>
       <w:proofErr w:type="spellStart"/>
       <w:r>
@@ -6222,24 +6595,416 @@
           <w:sz w:val="24"/>
           <w:szCs w:val="24"/>
         </w:rPr>
-        <w:t xml:space="preserve"> può risultare fuorviante, premiando modelli che privilegiano la classe maggioritaria. L’F1</w:t>
-      </w:r>
-      <w:r>
-        <w:rPr>
-          <w:sz w:val="24"/>
-          <w:szCs w:val="24"/>
-        </w:rPr>
-        <w:noBreakHyphen/>
-        <w:t>score, invece, penalizza in modo più equo le prestazioni insufficienti sulla classe minoritaria, incentivando la ricerca di un compromesso ottimale tra sensibilità e precisione.</w:t>
-      </w:r>
-    </w:p>
-    <w:p>
-      <w:pPr>
-        <w:rPr>
-          <w:sz w:val="24"/>
-          <w:szCs w:val="24"/>
-        </w:rPr>
-      </w:pPr>
+        <w:t xml:space="preserve"> può risultare fuorviante, premiando modelli che privilegiano la classe maggioritaria. L'F1 score, invece, penalizza in modo più equo le prestazioni insufficienti sulla classe minoritaria, incentivando la ricerca di un compromesso ottimale tra sensibilità e precisione.</w:t>
+      </w:r>
+    </w:p>
+    <w:p>
+      <w:pPr>
+        <w:rPr>
+          <w:sz w:val="24"/>
+          <w:szCs w:val="24"/>
+        </w:rPr>
+      </w:pPr>
+    </w:p>
+    <w:p>
+      <w:pPr>
+        <w:rPr>
+          <w:b/>
+          <w:bCs/>
+          <w:sz w:val="24"/>
+          <w:szCs w:val="24"/>
+        </w:rPr>
+      </w:pPr>
+      <w:r>
+        <w:rPr>
+          <w:b/>
+          <w:bCs/>
+          <w:sz w:val="24"/>
+          <w:szCs w:val="24"/>
+        </w:rPr>
+        <w:t>Implicazioni sulla Complessità Computazionale</w:t>
+      </w:r>
+    </w:p>
+    <w:p>
+      <w:pPr>
+        <w:rPr>
+          <w:sz w:val="24"/>
+          <w:szCs w:val="24"/>
+        </w:rPr>
+      </w:pPr>
+      <w:r>
+        <w:rPr>
+          <w:sz w:val="24"/>
+          <w:szCs w:val="24"/>
+        </w:rPr>
+        <w:t xml:space="preserve">La ricerca degli </w:t>
+      </w:r>
+      <w:proofErr w:type="spellStart"/>
+      <w:r>
+        <w:rPr>
+          <w:sz w:val="24"/>
+          <w:szCs w:val="24"/>
+        </w:rPr>
+        <w:t>iperparametri</w:t>
+      </w:r>
+      <w:proofErr w:type="spellEnd"/>
+      <w:r>
+        <w:rPr>
+          <w:sz w:val="24"/>
+          <w:szCs w:val="24"/>
+        </w:rPr>
+        <w:t xml:space="preserve"> tramite </w:t>
+      </w:r>
+      <w:proofErr w:type="spellStart"/>
+      <w:r>
+        <w:rPr>
+          <w:sz w:val="24"/>
+          <w:szCs w:val="24"/>
+        </w:rPr>
+        <w:t>Grid</w:t>
+      </w:r>
+      <w:proofErr w:type="spellEnd"/>
+      <w:r>
+        <w:rPr>
+          <w:sz w:val="24"/>
+          <w:szCs w:val="24"/>
+        </w:rPr>
+        <w:t xml:space="preserve"> </w:t>
+      </w:r>
+      <w:proofErr w:type="spellStart"/>
+      <w:r>
+        <w:rPr>
+          <w:sz w:val="24"/>
+          <w:szCs w:val="24"/>
+        </w:rPr>
+        <w:t>Search</w:t>
+      </w:r>
+      <w:proofErr w:type="spellEnd"/>
+      <w:r>
+        <w:rPr>
+          <w:sz w:val="24"/>
+          <w:szCs w:val="24"/>
+        </w:rPr>
+        <w:t xml:space="preserve"> e </w:t>
+      </w:r>
+      <w:proofErr w:type="spellStart"/>
+      <w:r>
+        <w:rPr>
+          <w:sz w:val="24"/>
+          <w:szCs w:val="24"/>
+        </w:rPr>
+        <w:t>Repeated</w:t>
+      </w:r>
+      <w:proofErr w:type="spellEnd"/>
+      <w:r>
+        <w:rPr>
+          <w:sz w:val="24"/>
+          <w:szCs w:val="24"/>
+        </w:rPr>
+        <w:t xml:space="preserve"> </w:t>
+      </w:r>
+      <w:proofErr w:type="spellStart"/>
+      <w:r>
+        <w:rPr>
+          <w:sz w:val="24"/>
+          <w:szCs w:val="24"/>
+        </w:rPr>
+        <w:t>Stratified</w:t>
+      </w:r>
+      <w:proofErr w:type="spellEnd"/>
+      <w:r>
+        <w:rPr>
+          <w:sz w:val="24"/>
+          <w:szCs w:val="24"/>
+        </w:rPr>
+        <w:t xml:space="preserve"> K </w:t>
+      </w:r>
+      <w:proofErr w:type="spellStart"/>
+      <w:r>
+        <w:rPr>
+          <w:sz w:val="24"/>
+          <w:szCs w:val="24"/>
+        </w:rPr>
+        <w:t>Fold</w:t>
+      </w:r>
+      <w:proofErr w:type="spellEnd"/>
+      <w:r>
+        <w:rPr>
+          <w:sz w:val="24"/>
+          <w:szCs w:val="24"/>
+        </w:rPr>
+        <w:t xml:space="preserve"> Cross </w:t>
+      </w:r>
+      <w:proofErr w:type="spellStart"/>
+      <w:r>
+        <w:rPr>
+          <w:sz w:val="24"/>
+          <w:szCs w:val="24"/>
+        </w:rPr>
+        <w:t>Validation</w:t>
+      </w:r>
+      <w:proofErr w:type="spellEnd"/>
+      <w:r>
+        <w:rPr>
+          <w:sz w:val="24"/>
+          <w:szCs w:val="24"/>
+        </w:rPr>
+        <w:t xml:space="preserve"> comporta un notevole costo computazionale. In particolare, modelli complessi come </w:t>
+      </w:r>
+      <w:proofErr w:type="spellStart"/>
+      <w:r>
+        <w:rPr>
+          <w:sz w:val="24"/>
+          <w:szCs w:val="24"/>
+        </w:rPr>
+        <w:t>Gradient</w:t>
+      </w:r>
+      <w:proofErr w:type="spellEnd"/>
+      <w:r>
+        <w:rPr>
+          <w:sz w:val="24"/>
+          <w:szCs w:val="24"/>
+        </w:rPr>
+        <w:t xml:space="preserve"> </w:t>
+      </w:r>
+      <w:proofErr w:type="spellStart"/>
+      <w:r>
+        <w:rPr>
+          <w:sz w:val="24"/>
+          <w:szCs w:val="24"/>
+        </w:rPr>
+        <w:t>Boosting</w:t>
+      </w:r>
+      <w:proofErr w:type="spellEnd"/>
+      <w:r>
+        <w:rPr>
+          <w:sz w:val="24"/>
+          <w:szCs w:val="24"/>
+        </w:rPr>
+        <w:t xml:space="preserve"> richiedono diversi minuti per ogni ciclo di ottimizzazione, aumentando significativamente il tempo di addestramento.</w:t>
+      </w:r>
+    </w:p>
+    <w:p>
+      <w:pPr>
+        <w:rPr>
+          <w:sz w:val="24"/>
+          <w:szCs w:val="24"/>
+        </w:rPr>
+      </w:pPr>
+      <w:r>
+        <w:rPr>
+          <w:sz w:val="24"/>
+          <w:szCs w:val="24"/>
+        </w:rPr>
+        <w:t xml:space="preserve">Questo impatto è più evidente nei modelli come Random </w:t>
+      </w:r>
+      <w:proofErr w:type="spellStart"/>
+      <w:r>
+        <w:rPr>
+          <w:sz w:val="24"/>
+          <w:szCs w:val="24"/>
+        </w:rPr>
+        <w:t>Forest</w:t>
+      </w:r>
+      <w:proofErr w:type="spellEnd"/>
+      <w:r>
+        <w:rPr>
+          <w:sz w:val="24"/>
+          <w:szCs w:val="24"/>
+        </w:rPr>
+        <w:t xml:space="preserve"> e </w:t>
+      </w:r>
+      <w:proofErr w:type="spellStart"/>
+      <w:r>
+        <w:rPr>
+          <w:sz w:val="24"/>
+          <w:szCs w:val="24"/>
+        </w:rPr>
+        <w:t>Gradient</w:t>
+      </w:r>
+      <w:proofErr w:type="spellEnd"/>
+      <w:r>
+        <w:rPr>
+          <w:sz w:val="24"/>
+          <w:szCs w:val="24"/>
+        </w:rPr>
+        <w:t xml:space="preserve"> </w:t>
+      </w:r>
+      <w:proofErr w:type="spellStart"/>
+      <w:r>
+        <w:rPr>
+          <w:sz w:val="24"/>
+          <w:szCs w:val="24"/>
+        </w:rPr>
+        <w:t>Boosting</w:t>
+      </w:r>
+      <w:proofErr w:type="spellEnd"/>
+      <w:r>
+        <w:rPr>
+          <w:sz w:val="24"/>
+          <w:szCs w:val="24"/>
+        </w:rPr>
+        <w:t xml:space="preserve">, che necessitano di maggiore potenza computazionale rispetto a modelli più semplici come Naïve </w:t>
+      </w:r>
+      <w:proofErr w:type="spellStart"/>
+      <w:r>
+        <w:rPr>
+          <w:sz w:val="24"/>
+          <w:szCs w:val="24"/>
+        </w:rPr>
+        <w:t>Bayes</w:t>
+      </w:r>
+      <w:proofErr w:type="spellEnd"/>
+      <w:r>
+        <w:rPr>
+          <w:sz w:val="24"/>
+          <w:szCs w:val="24"/>
+        </w:rPr>
+        <w:t>. In scenari reali, dove i tempi di risposta sono critici, l'efficienza computazionale diventa un fattore limitante.</w:t>
+      </w:r>
+    </w:p>
+    <w:p>
+      <w:pPr>
+        <w:rPr>
+          <w:sz w:val="24"/>
+          <w:szCs w:val="24"/>
+        </w:rPr>
+      </w:pPr>
+      <w:r>
+        <w:rPr>
+          <w:sz w:val="24"/>
+          <w:szCs w:val="24"/>
+        </w:rPr>
+        <w:t xml:space="preserve">Per ottimizzare il processo, si potrebbero esplorare approcci alternativi come Random </w:t>
+      </w:r>
+      <w:proofErr w:type="spellStart"/>
+      <w:r>
+        <w:rPr>
+          <w:sz w:val="24"/>
+          <w:szCs w:val="24"/>
+        </w:rPr>
+        <w:t>Search</w:t>
+      </w:r>
+      <w:proofErr w:type="spellEnd"/>
+      <w:r>
+        <w:rPr>
+          <w:sz w:val="24"/>
+          <w:szCs w:val="24"/>
+        </w:rPr>
+        <w:t xml:space="preserve"> o ottimizzazione </w:t>
+      </w:r>
+      <w:proofErr w:type="spellStart"/>
+      <w:r>
+        <w:rPr>
+          <w:sz w:val="24"/>
+          <w:szCs w:val="24"/>
+        </w:rPr>
+        <w:t>bayesiana</w:t>
+      </w:r>
+      <w:proofErr w:type="spellEnd"/>
+      <w:r>
+        <w:rPr>
+          <w:sz w:val="24"/>
+          <w:szCs w:val="24"/>
+        </w:rPr>
+        <w:t xml:space="preserve"> (es. </w:t>
+      </w:r>
+      <w:proofErr w:type="spellStart"/>
+      <w:r>
+        <w:rPr>
+          <w:sz w:val="24"/>
+          <w:szCs w:val="24"/>
+        </w:rPr>
+        <w:t>Optuna</w:t>
+      </w:r>
+      <w:proofErr w:type="spellEnd"/>
+      <w:r>
+        <w:rPr>
+          <w:sz w:val="24"/>
+          <w:szCs w:val="24"/>
+        </w:rPr>
+        <w:t xml:space="preserve">, </w:t>
+      </w:r>
+      <w:proofErr w:type="spellStart"/>
+      <w:r>
+        <w:rPr>
+          <w:sz w:val="24"/>
+          <w:szCs w:val="24"/>
+        </w:rPr>
+        <w:t>Hyperopt</w:t>
+      </w:r>
+      <w:proofErr w:type="spellEnd"/>
+      <w:r>
+        <w:rPr>
+          <w:sz w:val="24"/>
+          <w:szCs w:val="24"/>
+        </w:rPr>
+        <w:t xml:space="preserve">), che sono più efficienti in termini di tempo. Inoltre, tecniche come </w:t>
+      </w:r>
+      <w:proofErr w:type="spellStart"/>
+      <w:r>
+        <w:rPr>
+          <w:sz w:val="24"/>
+          <w:szCs w:val="24"/>
+        </w:rPr>
+        <w:t>early</w:t>
+      </w:r>
+      <w:proofErr w:type="spellEnd"/>
+      <w:r>
+        <w:rPr>
+          <w:sz w:val="24"/>
+          <w:szCs w:val="24"/>
+        </w:rPr>
+        <w:t xml:space="preserve"> </w:t>
+      </w:r>
+      <w:proofErr w:type="spellStart"/>
+      <w:r>
+        <w:rPr>
+          <w:sz w:val="24"/>
+          <w:szCs w:val="24"/>
+        </w:rPr>
+        <w:t>stopping</w:t>
+      </w:r>
+      <w:proofErr w:type="spellEnd"/>
+      <w:r>
+        <w:rPr>
+          <w:sz w:val="24"/>
+          <w:szCs w:val="24"/>
+        </w:rPr>
+        <w:t xml:space="preserve"> o una riduzione dei </w:t>
+      </w:r>
+      <w:proofErr w:type="spellStart"/>
+      <w:r>
+        <w:rPr>
+          <w:sz w:val="24"/>
+          <w:szCs w:val="24"/>
+        </w:rPr>
+        <w:t>fold</w:t>
+      </w:r>
+      <w:proofErr w:type="spellEnd"/>
+      <w:r>
+        <w:rPr>
+          <w:sz w:val="24"/>
+          <w:szCs w:val="24"/>
+        </w:rPr>
+        <w:t xml:space="preserve"> di cross-</w:t>
+      </w:r>
+      <w:proofErr w:type="spellStart"/>
+      <w:r>
+        <w:rPr>
+          <w:sz w:val="24"/>
+          <w:szCs w:val="24"/>
+        </w:rPr>
+        <w:t>validation</w:t>
+      </w:r>
+      <w:proofErr w:type="spellEnd"/>
+      <w:r>
+        <w:rPr>
+          <w:sz w:val="24"/>
+          <w:szCs w:val="24"/>
+        </w:rPr>
+        <w:t xml:space="preserve"> potrebbero ridurre ulteriormente il costo computazionale senza compromettere troppo la qualità dei risultati.</w:t>
+      </w:r>
     </w:p>
     <w:p>
       <w:pPr>
@@ -6272,22 +7037,11 @@
           <w:sz w:val="24"/>
           <w:szCs w:val="24"/>
         </w:rPr>
-        <w:t xml:space="preserve">Per la valutazione delle prestazioni dei modelli sono state utilizzate </w:t>
-      </w:r>
-      <w:r>
-        <w:rPr>
-          <w:b/>
-          <w:bCs/>
-          <w:sz w:val="24"/>
-          <w:szCs w:val="24"/>
-        </w:rPr>
-        <w:t xml:space="preserve">le stesse metriche descritte nella sezione dedicata alla Rete </w:t>
-      </w:r>
-      <w:proofErr w:type="spellStart"/>
-      <w:r>
-        <w:rPr>
-          <w:b/>
-          <w:bCs/>
+        <w:t xml:space="preserve">Per la valutazione delle prestazioni dei modelli sono state utilizzate le stesse metriche descritte nella sezione dedicata alla Rete </w:t>
+      </w:r>
+      <w:proofErr w:type="spellStart"/>
+      <w:r>
+        <w:rPr>
           <w:sz w:val="24"/>
           <w:szCs w:val="24"/>
         </w:rPr>
@@ -6363,23 +7117,15 @@
           <w:sz w:val="24"/>
           <w:szCs w:val="24"/>
         </w:rPr>
-        <w:t xml:space="preserve">), alle quali si rimanda per la definizione. Tutte le metriche riportate nelle tabelle sono espresse come </w:t>
-      </w:r>
-      <w:r>
-        <w:rPr>
-          <w:b/>
-          <w:bCs/>
-          <w:sz w:val="24"/>
-          <w:szCs w:val="24"/>
-        </w:rPr>
-        <w:t>media ± deviazione standard</w:t>
-      </w:r>
-      <w:r>
-        <w:rPr>
-          <w:sz w:val="24"/>
-          <w:szCs w:val="24"/>
-        </w:rPr>
-        <w:t xml:space="preserve">, calcolate su 25 </w:t>
+        <w:t xml:space="preserve">), alle quali si rimanda per la definizione. Tutte le metriche </w:t>
+      </w:r>
+      <w:r>
+        <w:rPr>
+          <w:sz w:val="24"/>
+          <w:szCs w:val="24"/>
+        </w:rPr>
+        <w:lastRenderedPageBreak/>
+        <w:t xml:space="preserve">riportate nelle tabelle sono espresse come media ± deviazione standard, calcolate su 25 </w:t>
       </w:r>
       <w:proofErr w:type="spellStart"/>
       <w:r>
@@ -7185,7 +7931,6 @@
           <w:sz w:val="24"/>
           <w:szCs w:val="24"/>
         </w:rPr>
-        <w:lastRenderedPageBreak/>
         <w:t>error</w:t>
       </w:r>
       <w:proofErr w:type="spellEnd"/>
@@ -8658,7 +9403,15 @@
           <w:szCs w:val="24"/>
         </w:rPr>
         <w:noBreakHyphen/>
-        <w:t xml:space="preserve">score (0.683) è inferiore rispetto agli altri modelli, soprattutto a causa di un recall più basso. Il </w:t>
+        <w:t xml:space="preserve">score (0.683) è inferiore rispetto agli altri modelli, soprattutto a </w:t>
+      </w:r>
+      <w:r>
+        <w:rPr>
+          <w:sz w:val="24"/>
+          <w:szCs w:val="24"/>
+        </w:rPr>
+        <w:lastRenderedPageBreak/>
+        <w:t xml:space="preserve">causa di un recall più basso. Il </w:t>
       </w:r>
       <w:proofErr w:type="spellStart"/>
       <w:r>
@@ -8948,7 +9701,6 @@
           <w:sz w:val="24"/>
           <w:szCs w:val="24"/>
         </w:rPr>
-        <w:lastRenderedPageBreak/>
         <w:t>Osservazioni sull’</w:t>
       </w:r>
       <w:proofErr w:type="spellStart"/>
@@ -9159,17 +9911,6 @@
         <w:t xml:space="preserve"> ma limita anche la capacità predittiva.</w:t>
       </w:r>
     </w:p>
-    <w:p/>
-    <w:p/>
-    <w:p/>
-    <w:p/>
-    <w:p/>
-    <w:p/>
-    <w:p/>
-    <w:p/>
-    <w:p/>
-    <w:p/>
-    <w:p/>
     <w:p/>
     <w:p/>
     <w:p/>
@@ -13397,7 +14138,6 @@
   <w:style w:type="character" w:default="1" w:styleId="Carpredefinitoparagrafo">
     <w:name w:val="Default Paragraph Font"/>
     <w:uiPriority w:val="1"/>
-    <w:semiHidden/>
     <w:unhideWhenUsed/>
   </w:style>
   <w:style w:type="table" w:default="1" w:styleId="Tabellanormale">
@@ -13898,18 +14638,18 @@
 </file>
 
 <file path=customXml/item1.xml><?xml version="1.0" encoding="utf-8"?>
+<p:properties xmlns:p="http://schemas.microsoft.com/office/2006/metadata/properties" xmlns:xsi="http://www.w3.org/2001/XMLSchema-instance" xmlns:pc="http://schemas.microsoft.com/office/infopath/2007/PartnerControls">
+  <documentManagement/>
+</p:properties>
+</file>
+
+<file path=customXml/item2.xml><?xml version="1.0" encoding="utf-8"?>
 <?mso-contentType ?>
 <FormTemplates xmlns="http://schemas.microsoft.com/sharepoint/v3/contenttype/forms">
   <Display>DocumentLibraryForm</Display>
   <Edit>DocumentLibraryForm</Edit>
   <New>DocumentLibraryForm</New>
 </FormTemplates>
-</file>
-
-<file path=customXml/item2.xml><?xml version="1.0" encoding="utf-8"?>
-<p:properties xmlns:p="http://schemas.microsoft.com/office/2006/metadata/properties" xmlns:xsi="http://www.w3.org/2001/XMLSchema-instance" xmlns:pc="http://schemas.microsoft.com/office/infopath/2007/PartnerControls">
-  <documentManagement/>
-</p:properties>
 </file>
 
 <file path=customXml/item3.xml><?xml version="1.0" encoding="utf-8"?>
@@ -14090,18 +14830,18 @@
 </file>
 
 <file path=customXml/itemProps1.xml><?xml version="1.0" encoding="utf-8"?>
-<ds:datastoreItem xmlns:ds="http://schemas.openxmlformats.org/officeDocument/2006/customXml" ds:itemID="{908AEAB4-D7A6-4943-9ED8-C2A4CE5C8D12}">
+<ds:datastoreItem xmlns:ds="http://schemas.openxmlformats.org/officeDocument/2006/customXml" ds:itemID="{39E8DE57-F896-4A82-85BB-B6DC76DAEB2A}">
   <ds:schemaRefs>
-    <ds:schemaRef ds:uri="http://schemas.microsoft.com/sharepoint/v3/contenttype/forms"/>
+    <ds:schemaRef ds:uri="http://schemas.microsoft.com/office/2006/metadata/properties"/>
+    <ds:schemaRef ds:uri="http://schemas.microsoft.com/office/infopath/2007/PartnerControls"/>
   </ds:schemaRefs>
 </ds:datastoreItem>
 </file>
 
 <file path=customXml/itemProps2.xml><?xml version="1.0" encoding="utf-8"?>
-<ds:datastoreItem xmlns:ds="http://schemas.openxmlformats.org/officeDocument/2006/customXml" ds:itemID="{39E8DE57-F896-4A82-85BB-B6DC76DAEB2A}">
+<ds:datastoreItem xmlns:ds="http://schemas.openxmlformats.org/officeDocument/2006/customXml" ds:itemID="{908AEAB4-D7A6-4943-9ED8-C2A4CE5C8D12}">
   <ds:schemaRefs>
-    <ds:schemaRef ds:uri="http://schemas.microsoft.com/office/2006/metadata/properties"/>
-    <ds:schemaRef ds:uri="http://schemas.microsoft.com/office/infopath/2007/PartnerControls"/>
+    <ds:schemaRef ds:uri="http://schemas.microsoft.com/sharepoint/v3/contenttype/forms"/>
   </ds:schemaRefs>
 </ds:datastoreItem>
 </file>

</xml_diff>